<commit_message>
Added overview page to summary document, added comparisons 3- vs 4-year-olds and younger vs older children
</commit_message>
<xml_diff>
--- a/EF_Tasks/Shifting_Tray/Tray_Summary.docx
+++ b/EF_Tasks/Shifting_Tray/Tray_Summary.docx
@@ -28,13 +28,463 @@
     </w:p>
     <w:p>
       <w:pPr>
+        <w:pStyle w:val="BodyText"/>
+      </w:pPr>
+      <w:bookmarkStart w:id="0" w:name="_Hlk46063282"/>
+      <w:r>
+        <w:t>Key highlights:</w:t>
+      </w:r>
+    </w:p>
+    <w:p>
+      <w:pPr>
+        <w:pStyle w:val="BodyText"/>
+        <w:numPr>
+          <w:ilvl w:val="0"/>
+          <w:numId w:val="18"/>
+        </w:numPr>
+      </w:pPr>
+      <w:r>
+        <w:t>148 valid datapoints</w:t>
+      </w:r>
+    </w:p>
+    <w:p>
+      <w:pPr>
+        <w:pStyle w:val="BodyText"/>
+        <w:numPr>
+          <w:ilvl w:val="0"/>
+          <w:numId w:val="18"/>
+        </w:numPr>
+      </w:pPr>
+      <w:r>
+        <w:t xml:space="preserve">DV: Proportion of correct trial: </w:t>
+      </w:r>
+      <w:r>
+        <w:rPr>
+          <w:b/>
+        </w:rPr>
+        <w:t>74.50% (SD = 12.67, range 25-100%)</w:t>
+      </w:r>
+    </w:p>
+    <w:p>
+      <w:pPr>
+        <w:pStyle w:val="BodyText"/>
+        <w:numPr>
+          <w:ilvl w:val="1"/>
+          <w:numId w:val="18"/>
+        </w:numPr>
+      </w:pPr>
+      <w:r>
+        <w:rPr>
+          <w:b/>
+          <w:bCs/>
+        </w:rPr>
+        <w:t>not normally distributed</w:t>
+      </w:r>
+      <w:r>
+        <w:t>, W = 0.973, p = .005</w:t>
+      </w:r>
+    </w:p>
+    <w:p>
+      <w:pPr>
+        <w:pStyle w:val="BodyText"/>
+        <w:numPr>
+          <w:ilvl w:val="1"/>
+          <w:numId w:val="18"/>
+        </w:numPr>
+        <w:rPr>
+          <w:b/>
+          <w:bCs/>
+        </w:rPr>
+      </w:pPr>
+      <w:r>
+        <w:t xml:space="preserve">Children’s performance </w:t>
+      </w:r>
+      <w:r>
+        <w:t xml:space="preserve">(all age groups, young and old children) </w:t>
+      </w:r>
+      <w:r>
+        <w:t xml:space="preserve">was </w:t>
+      </w:r>
+      <w:r>
+        <w:rPr>
+          <w:b/>
+          <w:bCs/>
+        </w:rPr>
+        <w:t>above chance</w:t>
+      </w:r>
+    </w:p>
+    <w:p>
+      <w:pPr>
+        <w:pStyle w:val="BodyText"/>
+        <w:numPr>
+          <w:ilvl w:val="1"/>
+          <w:numId w:val="18"/>
+        </w:numPr>
+        <w:rPr>
+          <w:b/>
+          <w:bCs/>
+        </w:rPr>
+      </w:pPr>
+      <w:r>
+        <w:t>4- year-olds not better than 3-year-olds, older children not better than younger children</w:t>
+      </w:r>
+    </w:p>
+    <w:p>
+      <w:pPr>
+        <w:pStyle w:val="BodyText"/>
+        <w:numPr>
+          <w:ilvl w:val="1"/>
+          <w:numId w:val="18"/>
+        </w:numPr>
+        <w:rPr>
+          <w:b/>
+          <w:bCs/>
+        </w:rPr>
+      </w:pPr>
+      <w:r>
+        <w:t>Effect of trial number on performance (but not of age or testing location)</w:t>
+      </w:r>
+    </w:p>
+    <w:p>
+      <w:pPr>
         <w:rPr>
           <w:rStyle w:val="CommentTok"/>
-        </w:rPr>
-      </w:pPr>
+          <w:b/>
+          <w:bCs/>
+        </w:rPr>
+      </w:pPr>
+      <w:r>
+        <w:rPr>
+          <w:noProof/>
+        </w:rPr>
+        <w:drawing>
+          <wp:inline distT="0" distB="0" distL="0" distR="0" wp14:anchorId="5BF7A17D" wp14:editId="3AE58D75">
+            <wp:extent cx="2320290" cy="2030730"/>
+            <wp:effectExtent l="0" t="0" r="0" b="0"/>
+            <wp:docPr id="32" name="Picture"/>
+            <wp:cNvGraphicFramePr/>
+            <a:graphic xmlns:a="http://schemas.openxmlformats.org/drawingml/2006/main">
+              <a:graphicData uri="http://schemas.openxmlformats.org/drawingml/2006/picture">
+                <pic:pic xmlns:pic="http://schemas.openxmlformats.org/drawingml/2006/picture">
+                  <pic:nvPicPr>
+                    <pic:cNvPr id="0" name="Picture" descr="Tray_files/figure-docx/unnamed-chunk-14-1.png"/>
+                    <pic:cNvPicPr>
+                      <a:picLocks noChangeAspect="1" noChangeArrowheads="1"/>
+                    </pic:cNvPicPr>
+                  </pic:nvPicPr>
+                  <pic:blipFill>
+                    <a:blip r:embed="rId7"/>
+                    <a:stretch>
+                      <a:fillRect/>
+                    </a:stretch>
+                  </pic:blipFill>
+                  <pic:spPr bwMode="auto">
+                    <a:xfrm>
+                      <a:off x="0" y="0"/>
+                      <a:ext cx="2320552" cy="2030959"/>
+                    </a:xfrm>
+                    <a:prstGeom prst="rect">
+                      <a:avLst/>
+                    </a:prstGeom>
+                    <a:noFill/>
+                    <a:ln w="9525">
+                      <a:noFill/>
+                      <a:headEnd/>
+                      <a:tailEnd/>
+                    </a:ln>
+                  </pic:spPr>
+                </pic:pic>
+              </a:graphicData>
+            </a:graphic>
+          </wp:inline>
+        </w:drawing>
+      </w:r>
+      <w:r>
+        <w:rPr>
+          <w:noProof/>
+        </w:rPr>
+        <w:t xml:space="preserve">           </w:t>
+      </w:r>
+      <w:r>
+        <w:rPr>
+          <w:noProof/>
+        </w:rPr>
+        <w:drawing>
+          <wp:inline distT="0" distB="0" distL="0" distR="0" wp14:anchorId="484B6D01" wp14:editId="10A1A14C">
+            <wp:extent cx="2480310" cy="2366010"/>
+            <wp:effectExtent l="0" t="0" r="0" b="0"/>
+            <wp:docPr id="33" name="Picture"/>
+            <wp:cNvGraphicFramePr/>
+            <a:graphic xmlns:a="http://schemas.openxmlformats.org/drawingml/2006/main">
+              <a:graphicData uri="http://schemas.openxmlformats.org/drawingml/2006/picture">
+                <pic:pic xmlns:pic="http://schemas.openxmlformats.org/drawingml/2006/picture">
+                  <pic:nvPicPr>
+                    <pic:cNvPr id="0" name="Picture" descr="Tray_files/figure-docx/unnamed-chunk-15-1.png"/>
+                    <pic:cNvPicPr>
+                      <a:picLocks noChangeAspect="1" noChangeArrowheads="1"/>
+                    </pic:cNvPicPr>
+                  </pic:nvPicPr>
+                  <pic:blipFill>
+                    <a:blip r:embed="rId8"/>
+                    <a:stretch>
+                      <a:fillRect/>
+                    </a:stretch>
+                  </pic:blipFill>
+                  <pic:spPr bwMode="auto">
+                    <a:xfrm>
+                      <a:off x="0" y="0"/>
+                      <a:ext cx="2480580" cy="2366268"/>
+                    </a:xfrm>
+                    <a:prstGeom prst="rect">
+                      <a:avLst/>
+                    </a:prstGeom>
+                    <a:noFill/>
+                    <a:ln w="9525">
+                      <a:noFill/>
+                      <a:headEnd/>
+                      <a:tailEnd/>
+                    </a:ln>
+                  </pic:spPr>
+                </pic:pic>
+              </a:graphicData>
+            </a:graphic>
+          </wp:inline>
+        </w:drawing>
+      </w:r>
       <w:r>
         <w:rPr>
           <w:rStyle w:val="CommentTok"/>
+          <w:b/>
+          <w:bCs/>
+        </w:rPr>
+        <w:t xml:space="preserve"> </w:t>
+      </w:r>
+    </w:p>
+    <w:p>
+      <w:pPr>
+        <w:rPr>
+          <w:noProof/>
+        </w:rPr>
+      </w:pPr>
+      <w:r>
+        <w:rPr>
+          <w:noProof/>
+        </w:rPr>
+        <w:lastRenderedPageBreak/>
+        <w:drawing>
+          <wp:inline distT="0" distB="0" distL="0" distR="0" wp14:anchorId="642B55A6" wp14:editId="6AF997C8">
+            <wp:extent cx="2705100" cy="2575560"/>
+            <wp:effectExtent l="0" t="0" r="0" b="0"/>
+            <wp:docPr id="35" name="Picture"/>
+            <wp:cNvGraphicFramePr/>
+            <a:graphic xmlns:a="http://schemas.openxmlformats.org/drawingml/2006/main">
+              <a:graphicData uri="http://schemas.openxmlformats.org/drawingml/2006/picture">
+                <pic:pic xmlns:pic="http://schemas.openxmlformats.org/drawingml/2006/picture">
+                  <pic:nvPicPr>
+                    <pic:cNvPr id="0" name="Picture" descr="Tray_files/figure-docx/unnamed-chunk-16-1.png"/>
+                    <pic:cNvPicPr>
+                      <a:picLocks noChangeAspect="1" noChangeArrowheads="1"/>
+                    </pic:cNvPicPr>
+                  </pic:nvPicPr>
+                  <pic:blipFill>
+                    <a:blip r:embed="rId9"/>
+                    <a:stretch>
+                      <a:fillRect/>
+                    </a:stretch>
+                  </pic:blipFill>
+                  <pic:spPr bwMode="auto">
+                    <a:xfrm>
+                      <a:off x="0" y="0"/>
+                      <a:ext cx="2705404" cy="2575849"/>
+                    </a:xfrm>
+                    <a:prstGeom prst="rect">
+                      <a:avLst/>
+                    </a:prstGeom>
+                    <a:noFill/>
+                    <a:ln w="9525">
+                      <a:noFill/>
+                      <a:headEnd/>
+                      <a:tailEnd/>
+                    </a:ln>
+                  </pic:spPr>
+                </pic:pic>
+              </a:graphicData>
+            </a:graphic>
+          </wp:inline>
+        </w:drawing>
+      </w:r>
+      <w:r>
+        <w:rPr>
+          <w:noProof/>
+        </w:rPr>
+        <w:t xml:space="preserve">      </w:t>
+      </w:r>
+      <w:r>
+        <w:rPr>
+          <w:noProof/>
+        </w:rPr>
+        <w:drawing>
+          <wp:inline distT="0" distB="0" distL="0" distR="0" wp14:anchorId="635D2B89" wp14:editId="6D4B1CC7">
+            <wp:extent cx="2594610" cy="2244090"/>
+            <wp:effectExtent l="0" t="0" r="0" b="0"/>
+            <wp:docPr id="36" name="Picture"/>
+            <wp:cNvGraphicFramePr/>
+            <a:graphic xmlns:a="http://schemas.openxmlformats.org/drawingml/2006/main">
+              <a:graphicData uri="http://schemas.openxmlformats.org/drawingml/2006/picture">
+                <pic:pic xmlns:pic="http://schemas.openxmlformats.org/drawingml/2006/picture">
+                  <pic:nvPicPr>
+                    <pic:cNvPr id="0" name="Picture" descr="Tray_files/figure-docx/unnamed-chunk-17-1.png"/>
+                    <pic:cNvPicPr>
+                      <a:picLocks noChangeAspect="1" noChangeArrowheads="1"/>
+                    </pic:cNvPicPr>
+                  </pic:nvPicPr>
+                  <pic:blipFill>
+                    <a:blip r:embed="rId10"/>
+                    <a:stretch>
+                      <a:fillRect/>
+                    </a:stretch>
+                  </pic:blipFill>
+                  <pic:spPr bwMode="auto">
+                    <a:xfrm>
+                      <a:off x="0" y="0"/>
+                      <a:ext cx="2594900" cy="2244341"/>
+                    </a:xfrm>
+                    <a:prstGeom prst="rect">
+                      <a:avLst/>
+                    </a:prstGeom>
+                    <a:noFill/>
+                    <a:ln w="9525">
+                      <a:noFill/>
+                      <a:headEnd/>
+                      <a:tailEnd/>
+                    </a:ln>
+                  </pic:spPr>
+                </pic:pic>
+              </a:graphicData>
+            </a:graphic>
+          </wp:inline>
+        </w:drawing>
+      </w:r>
+    </w:p>
+    <w:p>
+      <w:pPr>
+        <w:rPr>
+          <w:noProof/>
+        </w:rPr>
+      </w:pPr>
+    </w:p>
+    <w:p>
+      <w:pPr>
+        <w:rPr>
+          <w:rStyle w:val="CommentTok"/>
+          <w:b/>
+          <w:bCs/>
+        </w:rPr>
+      </w:pPr>
+      <w:r>
+        <w:rPr>
+          <w:noProof/>
+        </w:rPr>
+        <w:drawing>
+          <wp:inline distT="0" distB="0" distL="0" distR="0" wp14:anchorId="7C2ED8B0" wp14:editId="2C3BE3FB">
+            <wp:extent cx="2385060" cy="2327910"/>
+            <wp:effectExtent l="0" t="0" r="0" b="0"/>
+            <wp:docPr id="37" name="Picture"/>
+            <wp:cNvGraphicFramePr/>
+            <a:graphic xmlns:a="http://schemas.openxmlformats.org/drawingml/2006/main">
+              <a:graphicData uri="http://schemas.openxmlformats.org/drawingml/2006/picture">
+                <pic:pic xmlns:pic="http://schemas.openxmlformats.org/drawingml/2006/picture">
+                  <pic:nvPicPr>
+                    <pic:cNvPr id="0" name="Picture" descr="Tray_files/figure-docx/unnamed-chunk-18-1.png"/>
+                    <pic:cNvPicPr>
+                      <a:picLocks noChangeAspect="1" noChangeArrowheads="1"/>
+                    </pic:cNvPicPr>
+                  </pic:nvPicPr>
+                  <pic:blipFill>
+                    <a:blip r:embed="rId11"/>
+                    <a:stretch>
+                      <a:fillRect/>
+                    </a:stretch>
+                  </pic:blipFill>
+                  <pic:spPr bwMode="auto">
+                    <a:xfrm>
+                      <a:off x="0" y="0"/>
+                      <a:ext cx="2385321" cy="2328165"/>
+                    </a:xfrm>
+                    <a:prstGeom prst="rect">
+                      <a:avLst/>
+                    </a:prstGeom>
+                    <a:noFill/>
+                    <a:ln w="9525">
+                      <a:noFill/>
+                      <a:headEnd/>
+                      <a:tailEnd/>
+                    </a:ln>
+                  </pic:spPr>
+                </pic:pic>
+              </a:graphicData>
+            </a:graphic>
+          </wp:inline>
+        </w:drawing>
+      </w:r>
+      <w:r>
+        <w:rPr>
+          <w:noProof/>
+        </w:rPr>
+        <w:t xml:space="preserve">         </w:t>
+      </w:r>
+      <w:r>
+        <w:rPr>
+          <w:noProof/>
+        </w:rPr>
+        <w:drawing>
+          <wp:inline distT="0" distB="0" distL="0" distR="0" wp14:anchorId="4447EA47" wp14:editId="15F36BEE">
+            <wp:extent cx="2545080" cy="1977390"/>
+            <wp:effectExtent l="0" t="0" r="0" b="0"/>
+            <wp:docPr id="38" name="Picture"/>
+            <wp:cNvGraphicFramePr/>
+            <a:graphic xmlns:a="http://schemas.openxmlformats.org/drawingml/2006/main">
+              <a:graphicData uri="http://schemas.openxmlformats.org/drawingml/2006/picture">
+                <pic:pic xmlns:pic="http://schemas.openxmlformats.org/drawingml/2006/picture">
+                  <pic:nvPicPr>
+                    <pic:cNvPr id="0" name="Picture" descr="Tray_files/figure-docx/unnamed-chunk-19-1.png"/>
+                    <pic:cNvPicPr>
+                      <a:picLocks noChangeAspect="1" noChangeArrowheads="1"/>
+                    </pic:cNvPicPr>
+                  </pic:nvPicPr>
+                  <pic:blipFill>
+                    <a:blip r:embed="rId12"/>
+                    <a:stretch>
+                      <a:fillRect/>
+                    </a:stretch>
+                  </pic:blipFill>
+                  <pic:spPr bwMode="auto">
+                    <a:xfrm>
+                      <a:off x="0" y="0"/>
+                      <a:ext cx="2545361" cy="1977608"/>
+                    </a:xfrm>
+                    <a:prstGeom prst="rect">
+                      <a:avLst/>
+                    </a:prstGeom>
+                    <a:noFill/>
+                    <a:ln w="9525">
+                      <a:noFill/>
+                      <a:headEnd/>
+                      <a:tailEnd/>
+                    </a:ln>
+                  </pic:spPr>
+                </pic:pic>
+              </a:graphicData>
+            </a:graphic>
+          </wp:inline>
+        </w:drawing>
+      </w:r>
+      <w:bookmarkEnd w:id="0"/>
+      <w:r>
+        <w:rPr>
+          <w:rStyle w:val="CommentTok"/>
+          <w:b/>
+          <w:bCs/>
         </w:rPr>
         <w:br w:type="page"/>
       </w:r>
@@ -56,24 +506,18 @@
         <w:pStyle w:val="FirstParagraph"/>
       </w:pPr>
       <w:r>
-        <w:t>T</w:t>
-      </w:r>
-      <w:r>
-        <w:t>he entire d</w:t>
-      </w:r>
-      <w:r>
-        <w:t>ataset consists of 151 children.</w:t>
+        <w:t>The entire dataset consists of 151 children.</w:t>
       </w:r>
     </w:p>
     <w:p>
       <w:pPr>
         <w:pStyle w:val="Heading1"/>
       </w:pPr>
-      <w:bookmarkStart w:id="0" w:name="dropouts"/>
+      <w:bookmarkStart w:id="1" w:name="dropouts"/>
       <w:r>
         <w:t>Dropouts</w:t>
       </w:r>
-      <w:bookmarkEnd w:id="0"/>
+      <w:bookmarkEnd w:id="1"/>
     </w:p>
     <w:p>
       <w:pPr>
@@ -89,10 +533,7 @@
         <w:t>3 dropouts</w:t>
       </w:r>
       <w:r>
-        <w:t xml:space="preserve"> due to experimenter error (in 2 cases, the sticker was accidentally placed into the wrong tray and in one case the sticker was missing from the correct</w:t>
-      </w:r>
-      <w:r>
-        <w:t xml:space="preserve"> tray but the experimenter did not reward the child).</w:t>
+        <w:t xml:space="preserve"> due to experimenter error (in 2 cases, the sticker was accidentally placed into the wrong tray and in one case the sticker was missing from the correct tray but the experimenter did not reward the child).</w:t>
       </w:r>
     </w:p>
     <w:p>
@@ -104,11 +545,11 @@
       <w:pPr>
         <w:pStyle w:val="Heading1"/>
       </w:pPr>
-      <w:bookmarkStart w:id="1" w:name="valid-data"/>
+      <w:bookmarkStart w:id="2" w:name="valid-data"/>
       <w:r>
         <w:t>Valid data</w:t>
       </w:r>
-      <w:bookmarkEnd w:id="1"/>
+      <w:bookmarkEnd w:id="2"/>
     </w:p>
     <w:p>
       <w:pPr>
@@ -136,21 +577,21 @@
       <w:pPr>
         <w:pStyle w:val="Heading1"/>
       </w:pPr>
-      <w:bookmarkStart w:id="2" w:name="sample-description"/>
+      <w:bookmarkStart w:id="3" w:name="sample-description"/>
       <w:r>
         <w:t>Sample description</w:t>
       </w:r>
-      <w:bookmarkEnd w:id="2"/>
+      <w:bookmarkEnd w:id="3"/>
     </w:p>
     <w:p>
       <w:pPr>
         <w:pStyle w:val="Heading2"/>
       </w:pPr>
-      <w:bookmarkStart w:id="3" w:name="gender-distribution"/>
+      <w:bookmarkStart w:id="4" w:name="gender-distribution"/>
       <w:r>
         <w:t>Gender distribution</w:t>
       </w:r>
-      <w:bookmarkEnd w:id="3"/>
+      <w:bookmarkEnd w:id="4"/>
     </w:p>
     <w:p>
       <w:pPr>
@@ -169,21 +610,21 @@
       <w:pPr>
         <w:pStyle w:val="Heading1"/>
       </w:pPr>
-      <w:bookmarkStart w:id="4" w:name="age"/>
+      <w:bookmarkStart w:id="5" w:name="age"/>
       <w:r>
         <w:t>Age</w:t>
       </w:r>
-      <w:bookmarkEnd w:id="4"/>
+      <w:bookmarkEnd w:id="5"/>
     </w:p>
     <w:p>
       <w:pPr>
         <w:pStyle w:val="Heading2"/>
       </w:pPr>
-      <w:bookmarkStart w:id="5" w:name="age-at-beginning-of-testing"/>
+      <w:bookmarkStart w:id="6" w:name="age-at-beginning-of-testing"/>
       <w:r>
         <w:t>Age at beginning of testing</w:t>
       </w:r>
-      <w:bookmarkEnd w:id="5"/>
+      <w:bookmarkEnd w:id="6"/>
     </w:p>
     <w:p>
       <w:pPr>
@@ -209,7 +650,7 @@
                     </pic:cNvPicPr>
                   </pic:nvPicPr>
                   <pic:blipFill>
-                    <a:blip r:embed="rId7"/>
+                    <a:blip r:embed="rId13"/>
                     <a:stretch>
                       <a:fillRect/>
                     </a:stretch>
@@ -241,22 +682,19 @@
         <w:pStyle w:val="FirstParagraph"/>
       </w:pPr>
       <w:r>
-        <w:t xml:space="preserve">At the beginning of testing, children taking part in the Shifting Tray task were on average 48.57 months (SD = 6.64, range 36-64) old. There were 68 3-year-olds, 73 </w:t>
-      </w:r>
-      <w:r>
-        <w:t>4-year-olds, and 7 5-year-olds.</w:t>
+        <w:t>At the beginning of testing, children taking part in the Shifting Tray task were on average 48.57 months (SD = 6.64, range 36-64) old. There were 68 3-year-olds, 73 4-year-olds, and 7 5-year-olds.</w:t>
       </w:r>
     </w:p>
     <w:p>
       <w:pPr>
         <w:pStyle w:val="Heading2"/>
       </w:pPr>
-      <w:bookmarkStart w:id="6" w:name="age-in-the-middle-of-testing"/>
+      <w:bookmarkStart w:id="7" w:name="age-in-the-middle-of-testing"/>
       <w:r>
         <w:lastRenderedPageBreak/>
         <w:t>Age in the middle of testing</w:t>
       </w:r>
-      <w:bookmarkEnd w:id="6"/>
+      <w:bookmarkEnd w:id="7"/>
     </w:p>
     <w:p>
       <w:pPr>
@@ -282,7 +720,7 @@
                     </pic:cNvPicPr>
                   </pic:nvPicPr>
                   <pic:blipFill>
-                    <a:blip r:embed="rId8"/>
+                    <a:blip r:embed="rId14"/>
                     <a:stretch>
                       <a:fillRect/>
                     </a:stretch>
@@ -320,13 +758,7 @@
         <w:rPr>
           <w:b/>
         </w:rPr>
-        <w:t>49.68 months (SD = 6.56, range 36-</w:t>
-      </w:r>
-      <w:r>
-        <w:rPr>
-          <w:b/>
-        </w:rPr>
-        <w:t>65)</w:t>
+        <w:t>49.68 months (SD = 6.56, range 36-65)</w:t>
       </w:r>
       <w:r>
         <w:t xml:space="preserve"> old. There were</w:t>
@@ -378,11 +810,11 @@
       <w:pPr>
         <w:pStyle w:val="Heading2"/>
       </w:pPr>
-      <w:bookmarkStart w:id="7" w:name="age-mediansplit-based-on-entire-sample"/>
+      <w:bookmarkStart w:id="8" w:name="age-mediansplit-based-on-entire-sample"/>
       <w:r>
         <w:t>Age mediansplit (based on entire sample)</w:t>
       </w:r>
-      <w:bookmarkEnd w:id="7"/>
+      <w:bookmarkEnd w:id="8"/>
     </w:p>
     <w:p>
       <w:pPr>
@@ -419,11 +851,11 @@
       <w:pPr>
         <w:pStyle w:val="Heading1"/>
       </w:pPr>
-      <w:bookmarkStart w:id="8" w:name="testing-location"/>
+      <w:bookmarkStart w:id="9" w:name="testing-location"/>
       <w:r>
         <w:t>Testing location</w:t>
       </w:r>
-      <w:bookmarkEnd w:id="8"/>
+      <w:bookmarkEnd w:id="9"/>
     </w:p>
     <w:p>
       <w:pPr>
@@ -449,7 +881,7 @@
                     </pic:cNvPicPr>
                   </pic:nvPicPr>
                   <pic:blipFill>
-                    <a:blip r:embed="rId9"/>
+                    <a:blip r:embed="rId15"/>
                     <a:stretch>
                       <a:fillRect/>
                     </a:stretch>
@@ -501,7 +933,7 @@
                     </pic:cNvPicPr>
                   </pic:nvPicPr>
                   <pic:blipFill>
-                    <a:blip r:embed="rId10"/>
+                    <a:blip r:embed="rId16"/>
                     <a:stretch>
                       <a:fillRect/>
                     </a:stretch>
@@ -547,10 +979,7 @@
         <w:pStyle w:val="FirstParagraph"/>
       </w:pPr>
       <w:r>
-        <w:t>Edinburgh</w:t>
-      </w:r>
-      <w:r>
-        <w:t>: M = 49.16 (SD = 5.76, range 36-58)</w:t>
+        <w:t>Edinburgh: M = 49.16 (SD = 5.76, range 36-58)</w:t>
       </w:r>
     </w:p>
     <w:p>
@@ -638,11 +1067,11 @@
       <w:pPr>
         <w:pStyle w:val="Heading1"/>
       </w:pPr>
-      <w:bookmarkStart w:id="9" w:name="criterion-reached"/>
+      <w:bookmarkStart w:id="10" w:name="criterion-reached"/>
       <w:r>
         <w:t>Criterion reached</w:t>
       </w:r>
-      <w:bookmarkEnd w:id="9"/>
+      <w:bookmarkEnd w:id="10"/>
     </w:p>
     <w:p>
       <w:pPr>
@@ -711,13 +1140,7 @@
         <w:rPr>
           <w:b/>
         </w:rPr>
-        <w:t>11 rea</w:t>
-      </w:r>
-      <w:r>
-        <w:rPr>
-          <w:b/>
-        </w:rPr>
-        <w:t>ched criterion (100%)</w:t>
+        <w:t>11 reached criterion (100%)</w:t>
       </w:r>
     </w:p>
     <w:p>
@@ -752,11 +1175,11 @@
       <w:pPr>
         <w:pStyle w:val="Heading1"/>
       </w:pPr>
-      <w:bookmarkStart w:id="10" w:name="total-number-of-trials"/>
+      <w:bookmarkStart w:id="11" w:name="total-number-of-trials"/>
       <w:r>
         <w:t>Total number of trials</w:t>
       </w:r>
-      <w:bookmarkEnd w:id="10"/>
+      <w:bookmarkEnd w:id="11"/>
     </w:p>
     <w:p>
       <w:pPr>
@@ -782,7 +1205,7 @@
                     </pic:cNvPicPr>
                   </pic:nvPicPr>
                   <pic:blipFill>
-                    <a:blip r:embed="rId11"/>
+                    <a:blip r:embed="rId17"/>
                     <a:stretch>
                       <a:fillRect/>
                     </a:stretch>
@@ -815,10 +1238,7 @@
       </w:pPr>
       <w:r>
         <w:lastRenderedPageBreak/>
-        <w:t>The average number of trials administered was 14.99 (SD = 8.57, range 6-36). 50% of the children were administered 12 or fewer trials. The distribution of admini</w:t>
-      </w:r>
-      <w:r>
-        <w:t>stered trials is skewed.</w:t>
+        <w:t>The average number of trials administered was 14.99 (SD = 8.57, range 6-36). 50% of the children were administered 12 or fewer trials. The distribution of administered trials is skewed.</w:t>
       </w:r>
     </w:p>
     <w:p>
@@ -862,10 +1282,7 @@
         <w:pStyle w:val="FirstParagraph"/>
       </w:pPr>
       <w:r>
-        <w:t>Thus, numerically, 3- and 4-year-olds were perfoming equally well, while 5-year-olds were perfoming better</w:t>
-      </w:r>
-      <w:r>
-        <w:t>.</w:t>
+        <w:t>Thus, numerically, 3- and 4-year-olds were perfoming equally well, while 5-year-olds were perfoming better.</w:t>
       </w:r>
     </w:p>
     <w:p>
@@ -902,11 +1319,11 @@
       <w:pPr>
         <w:pStyle w:val="Heading1"/>
       </w:pPr>
-      <w:bookmarkStart w:id="11" w:name="number-of-correct-trials"/>
+      <w:bookmarkStart w:id="12" w:name="number-of-correct-trials"/>
       <w:r>
         <w:t>Number of correct trials</w:t>
       </w:r>
-      <w:bookmarkEnd w:id="11"/>
+      <w:bookmarkEnd w:id="12"/>
     </w:p>
     <w:p>
       <w:pPr>
@@ -932,7 +1349,7 @@
                     </pic:cNvPicPr>
                   </pic:nvPicPr>
                   <pic:blipFill>
-                    <a:blip r:embed="rId12"/>
+                    <a:blip r:embed="rId18"/>
                     <a:stretch>
                       <a:fillRect/>
                     </a:stretch>
@@ -973,10 +1390,7 @@
         <w:t>10.36 (SD = 4.52, range 6-24)</w:t>
       </w:r>
       <w:r>
-        <w:t>. 50% of the children had 8.5 or fewer tri</w:t>
-      </w:r>
-      <w:r>
-        <w:t>als correct. The distribution of correct trials is highly skewed.</w:t>
+        <w:t>. 50% of the children had 8.5 or fewer trials correct. The distribution of correct trials is highly skewed.</w:t>
       </w:r>
     </w:p>
     <w:p>
@@ -1020,10 +1434,7 @@
         <w:pStyle w:val="FirstParagraph"/>
       </w:pPr>
       <w:r>
-        <w:t>Thus, numerically, 3- and 4-year-olds were perfoming equally, whi</w:t>
-      </w:r>
-      <w:r>
-        <w:t>le 5-year-olds were perfoming better.</w:t>
+        <w:t>Thus, numerically, 3- and 4-year-olds were perfoming equally, while 5-year-olds were perfoming better.</w:t>
       </w:r>
     </w:p>
     <w:p>
@@ -1054,12 +1465,12 @@
       <w:pPr>
         <w:pStyle w:val="Heading1"/>
       </w:pPr>
-      <w:bookmarkStart w:id="12" w:name="dv-proportion-correct"/>
+      <w:bookmarkStart w:id="13" w:name="dv-proportion-correct"/>
       <w:r>
         <w:lastRenderedPageBreak/>
         <w:t>DV: Proportion correct</w:t>
       </w:r>
-      <w:bookmarkEnd w:id="12"/>
+      <w:bookmarkEnd w:id="13"/>
     </w:p>
     <w:p>
       <w:pPr>
@@ -1085,7 +1496,7 @@
                     </pic:cNvPicPr>
                   </pic:nvPicPr>
                   <pic:blipFill>
-                    <a:blip r:embed="rId13"/>
+                    <a:blip r:embed="rId7"/>
                     <a:stretch>
                       <a:fillRect/>
                     </a:stretch>
@@ -1136,7 +1547,7 @@
                     </pic:cNvPicPr>
                   </pic:nvPicPr>
                   <pic:blipFill>
-                    <a:blip r:embed="rId14"/>
+                    <a:blip r:embed="rId19"/>
                     <a:stretch>
                       <a:fillRect/>
                     </a:stretch>
@@ -1182,7 +1593,7 @@
                     </pic:cNvPicPr>
                   </pic:nvPicPr>
                   <pic:blipFill>
-                    <a:blip r:embed="rId15"/>
+                    <a:blip r:embed="rId20"/>
                     <a:stretch>
                       <a:fillRect/>
                     </a:stretch>
@@ -1228,7 +1639,7 @@
                     </pic:cNvPicPr>
                   </pic:nvPicPr>
                   <pic:blipFill>
-                    <a:blip r:embed="rId16"/>
+                    <a:blip r:embed="rId21"/>
                     <a:stretch>
                       <a:fillRect/>
                     </a:stretch>
@@ -1289,7 +1700,7 @@
                     </pic:cNvPicPr>
                   </pic:nvPicPr>
                   <pic:blipFill>
-                    <a:blip r:embed="rId17"/>
+                    <a:blip r:embed="rId22"/>
                     <a:stretch>
                       <a:fillRect/>
                     </a:stretch>
@@ -1341,7 +1752,7 @@
                     </pic:cNvPicPr>
                   </pic:nvPicPr>
                   <pic:blipFill>
-                    <a:blip r:embed="rId18"/>
+                    <a:blip r:embed="rId23"/>
                     <a:stretch>
                       <a:fillRect/>
                     </a:stretch>
@@ -1398,7 +1809,7 @@
                     </pic:cNvPicPr>
                   </pic:nvPicPr>
                   <pic:blipFill>
-                    <a:blip r:embed="rId19"/>
+                    <a:blip r:embed="rId24"/>
                     <a:stretch>
                       <a:fillRect/>
                     </a:stretch>
@@ -1450,7 +1861,7 @@
                     </pic:cNvPicPr>
                   </pic:nvPicPr>
                   <pic:blipFill>
-                    <a:blip r:embed="rId20"/>
+                    <a:blip r:embed="rId25"/>
                     <a:stretch>
                       <a:fillRect/>
                     </a:stretch>
@@ -1488,13 +1899,7 @@
         <w:rPr>
           <w:b/>
         </w:rPr>
-        <w:t>7</w:t>
-      </w:r>
-      <w:r>
-        <w:rPr>
-          <w:b/>
-        </w:rPr>
-        <w:t>4.50% (SD = 12.67, range 25-100%)</w:t>
+        <w:t>74.50% (SD = 12.67, range 25-100%)</w:t>
       </w:r>
       <w:r>
         <w:t xml:space="preserve">. 50% of the children had 75% or a smaller proportion of their trials correct. The DV is </w:t>
@@ -1548,10 +1953,7 @@
         </w:numPr>
       </w:pPr>
       <w:r>
-        <w:t>4</w:t>
-      </w:r>
-      <w:r>
-        <w:t xml:space="preserve">-year-olds: </w:t>
+        <w:t xml:space="preserve">4-year-olds: </w:t>
       </w:r>
       <w:r>
         <w:rPr>
@@ -1589,10 +1991,21 @@
         <w:pStyle w:val="FirstParagraph"/>
       </w:pPr>
       <w:r>
-        <w:t>Thus, numerically,</w:t>
-      </w:r>
-      <w:r>
-        <w:t xml:space="preserve"> 3- and 4-year-olds were perfoming equally, while 5-year-olds were perfoming better.</w:t>
+        <w:t xml:space="preserve">Thus, numerically, 3- and 4-year-olds were perfoming equally, while 5-year-olds were </w:t>
+      </w:r>
+      <w:proofErr w:type="spellStart"/>
+      <w:r>
+        <w:t>perfoming</w:t>
+      </w:r>
+      <w:proofErr w:type="spellEnd"/>
+      <w:r>
+        <w:t xml:space="preserve"> better.</w:t>
+      </w:r>
+      <w:r>
+        <w:t xml:space="preserve"> </w:t>
+      </w:r>
+      <w:r>
+        <w:t>There was no difference between 3 and 4-year-olds, W = 2230.5, p = .319.</w:t>
       </w:r>
     </w:p>
     <w:p>
@@ -1631,13 +2044,7 @@
         <w:rPr>
           <w:b/>
         </w:rPr>
-        <w:t>75.20 (SD = 12.75, range 44-100%), perf</w:t>
-      </w:r>
-      <w:r>
-        <w:rPr>
-          <w:b/>
-        </w:rPr>
-        <w:t>ormance significantly above chance</w:t>
+        <w:t>75.20 (SD = 12.75, range 44-100%), performance significantly above chance</w:t>
       </w:r>
       <w:r>
         <w:t xml:space="preserve"> (0.5), t(72) = 16.889, p &lt; .001</w:t>
@@ -1648,7 +2055,13 @@
         <w:pStyle w:val="FirstParagraph"/>
       </w:pPr>
       <w:r>
-        <w:t>So using the median split, there was no difference between the groups.</w:t>
+        <w:t>So using the median split, there was no difference between the groups</w:t>
+      </w:r>
+      <w:r>
+        <w:t xml:space="preserve">, </w:t>
+      </w:r>
+      <w:r>
+        <w:t>, W = 2902.5, p = .264.</w:t>
       </w:r>
     </w:p>
     <w:p>
@@ -1669,10 +2082,7 @@
         <w:t>75.04 (SD = 12.17, range 47.22-100%), performance significantly above chance</w:t>
       </w:r>
       <w:r>
-        <w:t xml:space="preserve"> (0.5), t(60) = 16.072, p &lt; .00</w:t>
-      </w:r>
-      <w:r>
-        <w:t>1</w:t>
+        <w:t xml:space="preserve"> (0.5), t(60) = 16.072, p &lt; .001</w:t>
       </w:r>
     </w:p>
     <w:p>
@@ -1721,7 +2131,7 @@
                     </pic:cNvPicPr>
                   </pic:nvPicPr>
                   <pic:blipFill>
-                    <a:blip r:embed="rId21"/>
+                    <a:blip r:embed="rId8"/>
                     <a:stretch>
                       <a:fillRect/>
                     </a:stretch>
@@ -1773,7 +2183,7 @@
                     </pic:cNvPicPr>
                   </pic:nvPicPr>
                   <pic:blipFill>
-                    <a:blip r:embed="rId22"/>
+                    <a:blip r:embed="rId9"/>
                     <a:stretch>
                       <a:fillRect/>
                     </a:stretch>
@@ -1829,7 +2239,7 @@
                     </pic:cNvPicPr>
                   </pic:nvPicPr>
                   <pic:blipFill>
-                    <a:blip r:embed="rId23"/>
+                    <a:blip r:embed="rId10"/>
                     <a:stretch>
                       <a:fillRect/>
                     </a:stretch>
@@ -1881,7 +2291,7 @@
                     </pic:cNvPicPr>
                   </pic:nvPicPr>
                   <pic:blipFill>
-                    <a:blip r:embed="rId24"/>
+                    <a:blip r:embed="rId11"/>
                     <a:stretch>
                       <a:fillRect/>
                     </a:stretch>
@@ -1917,12 +2327,12 @@
       <w:pPr>
         <w:pStyle w:val="Heading1"/>
       </w:pPr>
-      <w:bookmarkStart w:id="13" w:name="Xdc67321e1743c6e7b1e85179e8478d6f414356c"/>
+      <w:bookmarkStart w:id="14" w:name="Xdc67321e1743c6e7b1e85179e8478d6f414356c"/>
       <w:r>
         <w:lastRenderedPageBreak/>
         <w:t>Plot age as continuous variable against proportion correct</w:t>
       </w:r>
-      <w:bookmarkEnd w:id="13"/>
+      <w:bookmarkEnd w:id="14"/>
     </w:p>
     <w:p>
       <w:pPr>
@@ -1948,7 +2358,7 @@
                     </pic:cNvPicPr>
                   </pic:nvPicPr>
                   <pic:blipFill>
-                    <a:blip r:embed="rId25"/>
+                    <a:blip r:embed="rId12"/>
                     <a:stretch>
                       <a:fillRect/>
                     </a:stretch>
@@ -1984,11 +2394,11 @@
       <w:pPr>
         <w:pStyle w:val="Heading1"/>
       </w:pPr>
-      <w:bookmarkStart w:id="14" w:name="trials-needed-to-criterion"/>
+      <w:bookmarkStart w:id="15" w:name="trials-needed-to-criterion"/>
       <w:r>
         <w:t>Trials needed to criterion</w:t>
       </w:r>
-      <w:bookmarkEnd w:id="14"/>
+      <w:bookmarkEnd w:id="15"/>
     </w:p>
     <w:p>
       <w:pPr>
@@ -2052,10 +2462,7 @@
         <w:t>139 children (94%) reached the learning criterion</w:t>
       </w:r>
       <w:r>
-        <w:t>. Of those, children needed on average</w:t>
-      </w:r>
-      <w:r>
-        <w:t xml:space="preserve"> </w:t>
+        <w:t xml:space="preserve">. Of those, children needed on average </w:t>
       </w:r>
       <w:r>
         <w:rPr>
@@ -2065,10 +2472,7 @@
         <w:t>13.47 trials (SD = 6.75, range 6-35)</w:t>
       </w:r>
       <w:r>
-        <w:t xml:space="preserve"> to reach criterion. 50% of the children needed 11 or fewer trials, 75% od the children needed 17 o</w:t>
-      </w:r>
-      <w:r>
-        <w:t>r fewer trials. The distribution of this variable was skewed.</w:t>
+        <w:t xml:space="preserve"> to reach criterion. 50% of the children needed 11 or fewer trials, 75% od the children needed 17 or fewer trials. The distribution of this variable was skewed.</w:t>
       </w:r>
     </w:p>
     <w:p>
@@ -2130,10 +2534,7 @@
         <w:pStyle w:val="FirstParagraph"/>
       </w:pPr>
       <w:r>
-        <w:t>Thus, numerically, 3- and 4-year-olds were perfoming equally, while 5</w:t>
-      </w:r>
-      <w:r>
-        <w:t>-year-olds were perfoming better.</w:t>
+        <w:t>Thus, numerically, 3- and 4-year-olds were perfoming equally, while 5-year-olds were perfoming better.</w:t>
       </w:r>
     </w:p>
     <w:p>
@@ -2178,14 +2579,11 @@
       <w:pPr>
         <w:pStyle w:val="Heading1"/>
       </w:pPr>
-      <w:bookmarkStart w:id="15" w:name="Xfe763b7f4dce20c3f2790e410448103c694d864"/>
-      <w:r>
-        <w:t>For those children who reached the criterio</w:t>
-      </w:r>
-      <w:r>
-        <w:t>n, how many correct trials did they have?</w:t>
-      </w:r>
-      <w:bookmarkEnd w:id="15"/>
+      <w:bookmarkStart w:id="16" w:name="Xfe763b7f4dce20c3f2790e410448103c694d864"/>
+      <w:r>
+        <w:t>For those children who reached the criterion, how many correct trials did they have?</w:t>
+      </w:r>
+      <w:bookmarkEnd w:id="16"/>
     </w:p>
     <w:p>
       <w:pPr>
@@ -2311,10 +2709,7 @@
         </w:numPr>
       </w:pPr>
       <w:r>
-        <w:t>old children: 9.53 (SD = 4.27, range</w:t>
-      </w:r>
-      <w:r>
-        <w:t xml:space="preserve"> 6-24)</w:t>
+        <w:t>old children: 9.53 (SD = 4.27, range 6-24)</w:t>
       </w:r>
     </w:p>
     <w:p>
@@ -2334,12 +2729,12 @@
       <w:pPr>
         <w:pStyle w:val="Heading1"/>
       </w:pPr>
-      <w:bookmarkStart w:id="16" w:name="cumulative-proportion-correct"/>
+      <w:bookmarkStart w:id="17" w:name="cumulative-proportion-correct"/>
       <w:r>
         <w:lastRenderedPageBreak/>
         <w:t>Cumulative proportion correct</w:t>
       </w:r>
-      <w:bookmarkEnd w:id="16"/>
+      <w:bookmarkEnd w:id="17"/>
     </w:p>
     <w:p>
       <w:pPr>
@@ -2401,11 +2796,11 @@
       <w:pPr>
         <w:pStyle w:val="Heading1"/>
       </w:pPr>
-      <w:bookmarkStart w:id="17" w:name="X25565e8b5c731707eb92aef70042e29b3fbc003"/>
+      <w:bookmarkStart w:id="18" w:name="X25565e8b5c731707eb92aef70042e29b3fbc003"/>
       <w:r>
         <w:t xml:space="preserve">For each trial number, what is the mean </w:t>
       </w:r>
-      <w:bookmarkEnd w:id="17"/>
+      <w:bookmarkEnd w:id="18"/>
       <w:r>
         <w:t>success?</w:t>
       </w:r>
@@ -2470,11 +2865,11 @@
       <w:pPr>
         <w:pStyle w:val="Heading1"/>
       </w:pPr>
-      <w:bookmarkStart w:id="18" w:name="X2e85c3ae79e9016acfdd623bd897307f2a6c37a"/>
+      <w:bookmarkStart w:id="19" w:name="X2e85c3ae79e9016acfdd623bd897307f2a6c37a"/>
       <w:r>
         <w:t>Can children’s success be predicted by age?</w:t>
       </w:r>
-      <w:bookmarkEnd w:id="18"/>
+      <w:bookmarkEnd w:id="19"/>
     </w:p>
     <w:p>
       <w:pPr>
@@ -2841,13 +3236,31 @@
         <w:rPr>
           <w:rStyle w:val="NormalTok"/>
         </w:rPr>
-        <w:t>z.</w:t>
+        <w:t xml:space="preserve">z.Trial_no </w:t>
+      </w:r>
+      <w:r>
+        <w:rPr>
+          <w:rStyle w:val="OperatorTok"/>
+        </w:rPr>
+        <w:t>+</w:t>
+      </w:r>
+      <w:r>
+        <w:rPr>
+          <w:rStyle w:val="StringTok"/>
+        </w:rPr>
+        <w:t xml:space="preserve"> </w:t>
       </w:r>
       <w:r>
         <w:rPr>
           <w:rStyle w:val="NormalTok"/>
         </w:rPr>
-        <w:t xml:space="preserve">Trial_no </w:t>
+        <w:t>(</w:t>
+      </w:r>
+      <w:r>
+        <w:rPr>
+          <w:rStyle w:val="DecValTok"/>
+        </w:rPr>
+        <w:t>1</w:t>
       </w:r>
       <w:r>
         <w:rPr>
@@ -2857,6 +3270,115 @@
       </w:r>
       <w:r>
         <w:rPr>
+          <w:rStyle w:val="NormalTok"/>
+        </w:rPr>
+        <w:t>z.Trial_no</w:t>
+      </w:r>
+      <w:r>
+        <w:rPr>
+          <w:rStyle w:val="OperatorTok"/>
+        </w:rPr>
+        <w:t>|</w:t>
+      </w:r>
+      <w:r>
+        <w:rPr>
+          <w:rStyle w:val="NormalTok"/>
+        </w:rPr>
+        <w:t xml:space="preserve">ID), </w:t>
+      </w:r>
+      <w:r>
+        <w:rPr>
+          <w:rStyle w:val="DataTypeTok"/>
+        </w:rPr>
+        <w:t>data=</w:t>
+      </w:r>
+      <w:r>
+        <w:rPr>
+          <w:rStyle w:val="NormalTok"/>
+        </w:rPr>
+        <w:t xml:space="preserve">Tray.valid,  </w:t>
+      </w:r>
+      <w:r>
+        <w:rPr>
+          <w:rStyle w:val="DataTypeTok"/>
+        </w:rPr>
+        <w:t>family =</w:t>
+      </w:r>
+      <w:r>
+        <w:rPr>
+          <w:rStyle w:val="NormalTok"/>
+        </w:rPr>
+        <w:t xml:space="preserve"> binomial, </w:t>
+      </w:r>
+      <w:r>
+        <w:rPr>
+          <w:rStyle w:val="DataTypeTok"/>
+        </w:rPr>
+        <w:t>control=</w:t>
+      </w:r>
+      <w:r>
+        <w:rPr>
+          <w:rStyle w:val="NormalTok"/>
+        </w:rPr>
+        <w:t>contr)</w:t>
+      </w:r>
+      <w:r>
+        <w:rPr>
+          <w:rStyle w:val="CommentTok"/>
+        </w:rPr>
+        <w:t>#singular fit</w:t>
+      </w:r>
+    </w:p>
+    <w:p>
+      <w:pPr>
+        <w:pStyle w:val="SourceCode"/>
+      </w:pPr>
+      <w:r>
+        <w:rPr>
+          <w:rStyle w:val="VerbatimChar"/>
+        </w:rPr>
+        <w:t>## boundary (singular) fit: see ?isSingular</w:t>
+      </w:r>
+    </w:p>
+    <w:p>
+      <w:pPr>
+        <w:pStyle w:val="SourceCode"/>
+      </w:pPr>
+      <w:r>
+        <w:rPr>
+          <w:rStyle w:val="CommentTok"/>
+        </w:rPr>
+        <w:t>#remove correlation between random effects</w:t>
+      </w:r>
+      <w:r>
+        <w:br/>
+      </w:r>
+      <w:r>
+        <w:rPr>
+          <w:rStyle w:val="NormalTok"/>
+        </w:rPr>
+        <w:t>res&lt;-</w:t>
+      </w:r>
+      <w:r>
+        <w:rPr>
+          <w:rStyle w:val="KeywordTok"/>
+        </w:rPr>
+        <w:t>glmer</w:t>
+      </w:r>
+      <w:r>
+        <w:rPr>
+          <w:rStyle w:val="NormalTok"/>
+        </w:rPr>
+        <w:t xml:space="preserve">(Trial_Got_sticker </w:t>
+      </w:r>
+      <w:r>
+        <w:rPr>
+          <w:rStyle w:val="OperatorTok"/>
+        </w:rPr>
+        <w:t>~</w:t>
+      </w:r>
+      <w:r>
+        <w:rPr>
           <w:rStyle w:val="StringTok"/>
         </w:rPr>
         <w:t xml:space="preserve"> </w:t>
@@ -2865,6 +3387,72 @@
         <w:rPr>
           <w:rStyle w:val="NormalTok"/>
         </w:rPr>
+        <w:t xml:space="preserve">z.age.midtesting </w:t>
+      </w:r>
+      <w:r>
+        <w:rPr>
+          <w:rStyle w:val="OperatorTok"/>
+        </w:rPr>
+        <w:t>+</w:t>
+      </w:r>
+      <w:r>
+        <w:rPr>
+          <w:rStyle w:val="StringTok"/>
+        </w:rPr>
+        <w:t xml:space="preserve"> </w:t>
+      </w:r>
+      <w:r>
+        <w:rPr>
+          <w:rStyle w:val="NormalTok"/>
+        </w:rPr>
+        <w:t xml:space="preserve">z.Trial_no </w:t>
+      </w:r>
+      <w:r>
+        <w:rPr>
+          <w:rStyle w:val="OperatorTok"/>
+        </w:rPr>
+        <w:t>+</w:t>
+      </w:r>
+      <w:r>
+        <w:rPr>
+          <w:rStyle w:val="StringTok"/>
+        </w:rPr>
+        <w:t xml:space="preserve"> </w:t>
+      </w:r>
+      <w:r>
+        <w:rPr>
+          <w:rStyle w:val="NormalTok"/>
+        </w:rPr>
+        <w:t>z.age.midtesting</w:t>
+      </w:r>
+      <w:r>
+        <w:rPr>
+          <w:rStyle w:val="OperatorTok"/>
+        </w:rPr>
+        <w:t>:</w:t>
+      </w:r>
+      <w:r>
+        <w:rPr>
+          <w:rStyle w:val="NormalTok"/>
+        </w:rPr>
+        <w:t xml:space="preserve">z.Trial_no </w:t>
+      </w:r>
+      <w:r>
+        <w:rPr>
+          <w:rStyle w:val="OperatorTok"/>
+        </w:rPr>
+        <w:t>+</w:t>
+      </w:r>
+      <w:r>
+        <w:rPr>
+          <w:rStyle w:val="StringTok"/>
+        </w:rPr>
+        <w:t xml:space="preserve"> </w:t>
+      </w:r>
+      <w:r>
+        <w:rPr>
+          <w:rStyle w:val="NormalTok"/>
+        </w:rPr>
         <w:t>(</w:t>
       </w:r>
       <w:r>
@@ -2877,12 +3465,48 @@
         <w:rPr>
           <w:rStyle w:val="OperatorTok"/>
         </w:rPr>
+        <w:t>|</w:t>
+      </w:r>
+      <w:r>
+        <w:rPr>
+          <w:rStyle w:val="NormalTok"/>
+        </w:rPr>
+        <w:t xml:space="preserve">ID) </w:t>
+      </w:r>
+      <w:r>
+        <w:rPr>
+          <w:rStyle w:val="OperatorTok"/>
+        </w:rPr>
         <w:t>+</w:t>
       </w:r>
       <w:r>
         <w:rPr>
+          <w:rStyle w:val="StringTok"/>
+        </w:rPr>
+        <w:t xml:space="preserve"> </w:t>
+      </w:r>
+      <w:r>
+        <w:rPr>
           <w:rStyle w:val="NormalTok"/>
         </w:rPr>
+        <w:t>(</w:t>
+      </w:r>
+      <w:r>
+        <w:rPr>
+          <w:rStyle w:val="DecValTok"/>
+        </w:rPr>
+        <w:t>0</w:t>
+      </w:r>
+      <w:r>
+        <w:rPr>
+          <w:rStyle w:val="OperatorTok"/>
+        </w:rPr>
+        <w:t>+</w:t>
+      </w:r>
+      <w:r>
+        <w:rPr>
+          <w:rStyle w:val="NormalTok"/>
+        </w:rPr>
         <w:t>z.Trial_no</w:t>
       </w:r>
       <w:r>
@@ -2937,7 +3561,23 @@
         <w:rPr>
           <w:rStyle w:val="CommentTok"/>
         </w:rPr>
-        <w:t>#singular fit</w:t>
+        <w:t>#no singular fit warning</w:t>
+      </w:r>
+    </w:p>
+    <w:p>
+      <w:pPr>
+        <w:pStyle w:val="FirstParagraph"/>
+      </w:pPr>
+      <w:r>
+        <w:t>Trial number, age, and the interaction between trial number and age together can explain the data significantly better than a null model only containing an intercept, X2(3) = 54.32 p &lt; .001.</w:t>
+      </w:r>
+    </w:p>
+    <w:p>
+      <w:pPr>
+        <w:pStyle w:val="FirstParagraph"/>
+      </w:pPr>
+      <w:r>
+        <w:t>The effect of interaction is not significant, X2(1) = 0.048, p = .827, therefore, we remove the term from the model. We aimed to include the non-transformed version of trial number, but then the model resultes in a singular fit warning, so we kept the z-transformed version.</w:t>
       </w:r>
     </w:p>
     <w:p>
@@ -2946,26 +3586,6 @@
       </w:pPr>
       <w:r>
         <w:rPr>
-          <w:rStyle w:val="VerbatimChar"/>
-        </w:rPr>
-        <w:t>## boundary (singular) fit: see ?isSingular</w:t>
-      </w:r>
-    </w:p>
-    <w:p>
-      <w:pPr>
-        <w:pStyle w:val="SourceCode"/>
-      </w:pPr>
-      <w:r>
-        <w:rPr>
-          <w:rStyle w:val="CommentTok"/>
-        </w:rPr>
-        <w:t>#remove correlation between random effects</w:t>
-      </w:r>
-      <w:r>
-        <w:br/>
-      </w:r>
-      <w:r>
-        <w:rPr>
           <w:rStyle w:val="NormalTok"/>
         </w:rPr>
         <w:t>res&lt;-</w:t>
@@ -3034,19 +3654,25 @@
         <w:rPr>
           <w:rStyle w:val="NormalTok"/>
         </w:rPr>
-        <w:t>z.age.midtesting</w:t>
+        <w:t>(</w:t>
+      </w:r>
+      <w:r>
+        <w:rPr>
+          <w:rStyle w:val="DecValTok"/>
+        </w:rPr>
+        <w:t>1</w:t>
       </w:r>
       <w:r>
         <w:rPr>
           <w:rStyle w:val="OperatorTok"/>
         </w:rPr>
-        <w:t>:</w:t>
+        <w:t>|</w:t>
       </w:r>
       <w:r>
         <w:rPr>
           <w:rStyle w:val="NormalTok"/>
         </w:rPr>
-        <w:t xml:space="preserve">z.Trial_no </w:t>
+        <w:t xml:space="preserve">ID) </w:t>
       </w:r>
       <w:r>
         <w:rPr>
@@ -3070,327 +3696,75 @@
         <w:rPr>
           <w:rStyle w:val="DecValTok"/>
         </w:rPr>
-        <w:t>1</w:t>
+        <w:t>0</w:t>
       </w:r>
       <w:r>
         <w:rPr>
           <w:rStyle w:val="OperatorTok"/>
         </w:rPr>
+        <w:t>+</w:t>
+      </w:r>
+      <w:r>
+        <w:rPr>
+          <w:rStyle w:val="NormalTok"/>
+        </w:rPr>
+        <w:t>z.Trial_no</w:t>
+      </w:r>
+      <w:r>
+        <w:rPr>
+          <w:rStyle w:val="OperatorTok"/>
+        </w:rPr>
         <w:t>|</w:t>
       </w:r>
       <w:r>
         <w:rPr>
           <w:rStyle w:val="NormalTok"/>
         </w:rPr>
-        <w:t xml:space="preserve">ID) </w:t>
-      </w:r>
-      <w:r>
-        <w:rPr>
-          <w:rStyle w:val="OperatorTok"/>
-        </w:rPr>
-        <w:t>+</w:t>
-      </w:r>
-      <w:r>
-        <w:rPr>
-          <w:rStyle w:val="StringTok"/>
-        </w:rPr>
-        <w:t xml:space="preserve"> </w:t>
+        <w:t xml:space="preserve">ID), </w:t>
+      </w:r>
+      <w:r>
+        <w:rPr>
+          <w:rStyle w:val="DataTypeTok"/>
+        </w:rPr>
+        <w:t>data=</w:t>
       </w:r>
       <w:r>
         <w:rPr>
           <w:rStyle w:val="NormalTok"/>
         </w:rPr>
-        <w:t>(</w:t>
-      </w:r>
-      <w:r>
-        <w:rPr>
-          <w:rStyle w:val="DecValTok"/>
-        </w:rPr>
-        <w:t>0</w:t>
-      </w:r>
-      <w:r>
-        <w:rPr>
-          <w:rStyle w:val="OperatorTok"/>
-        </w:rPr>
-        <w:t>+</w:t>
+        <w:t xml:space="preserve">Tray.valid, </w:t>
+      </w:r>
+      <w:r>
+        <w:rPr>
+          <w:rStyle w:val="DataTypeTok"/>
+        </w:rPr>
+        <w:t>family =</w:t>
       </w:r>
       <w:r>
         <w:rPr>
           <w:rStyle w:val="NormalTok"/>
         </w:rPr>
-        <w:t>z.Trial_no</w:t>
-      </w:r>
-      <w:r>
-        <w:rPr>
-          <w:rStyle w:val="OperatorTok"/>
-        </w:rPr>
-        <w:t>|</w:t>
+        <w:t xml:space="preserve"> binomial, </w:t>
+      </w:r>
+      <w:r>
+        <w:rPr>
+          <w:rStyle w:val="DataTypeTok"/>
+        </w:rPr>
+        <w:t>control=</w:t>
       </w:r>
       <w:r>
         <w:rPr>
           <w:rStyle w:val="NormalTok"/>
         </w:rPr>
-        <w:t xml:space="preserve">ID), </w:t>
-      </w:r>
-      <w:r>
-        <w:rPr>
-          <w:rStyle w:val="DataTypeTok"/>
-        </w:rPr>
-        <w:t>data=</w:t>
-      </w:r>
-      <w:r>
-        <w:rPr>
-          <w:rStyle w:val="NormalTok"/>
-        </w:rPr>
-        <w:t xml:space="preserve">Tray.valid,  </w:t>
-      </w:r>
-      <w:r>
-        <w:rPr>
-          <w:rStyle w:val="DataTypeTok"/>
-        </w:rPr>
-        <w:t>family =</w:t>
-      </w:r>
-      <w:r>
-        <w:rPr>
-          <w:rStyle w:val="NormalTok"/>
-        </w:rPr>
-        <w:t xml:space="preserve"> binomial, </w:t>
-      </w:r>
-      <w:r>
-        <w:rPr>
-          <w:rStyle w:val="DataTypeTok"/>
-        </w:rPr>
-        <w:t>control=</w:t>
-      </w:r>
-      <w:r>
-        <w:rPr>
-          <w:rStyle w:val="NormalTok"/>
-        </w:rPr>
         <w:t>contr)</w:t>
       </w:r>
-      <w:r>
-        <w:rPr>
-          <w:rStyle w:val="CommentTok"/>
-        </w:rPr>
-        <w:t>#no singular fit warning</w:t>
-      </w:r>
     </w:p>
     <w:p>
       <w:pPr>
         <w:pStyle w:val="FirstParagraph"/>
       </w:pPr>
       <w:r>
-        <w:t>Trial number, age, and the interaction between trial number and age together can explain the data significantly better than a null model only containing an intercept, X2(3) = 54.32 p &lt; .001.</w:t>
-      </w:r>
-    </w:p>
-    <w:p>
-      <w:pPr>
-        <w:pStyle w:val="FirstParagraph"/>
-      </w:pPr>
-      <w:r>
-        <w:t xml:space="preserve">The effect of interaction is not significant, X2(1) </w:t>
-      </w:r>
-      <w:r>
-        <w:t>= 0.048, p = .827, therefore, we remove the term from the model. We aimed to include the non-transformed version of trial number, but then the model resultes in a singular fit warning, so we kept the z-transformed version.</w:t>
-      </w:r>
-    </w:p>
-    <w:p>
-      <w:pPr>
-        <w:pStyle w:val="SourceCode"/>
-      </w:pPr>
-      <w:r>
-        <w:rPr>
-          <w:rStyle w:val="NormalTok"/>
-        </w:rPr>
-        <w:t>res&lt;-</w:t>
-      </w:r>
-      <w:r>
-        <w:rPr>
-          <w:rStyle w:val="KeywordTok"/>
-        </w:rPr>
-        <w:t>glmer</w:t>
-      </w:r>
-      <w:r>
-        <w:rPr>
-          <w:rStyle w:val="NormalTok"/>
-        </w:rPr>
-        <w:t xml:space="preserve">(Trial_Got_sticker </w:t>
-      </w:r>
-      <w:r>
-        <w:rPr>
-          <w:rStyle w:val="OperatorTok"/>
-        </w:rPr>
-        <w:t>~</w:t>
-      </w:r>
-      <w:r>
-        <w:rPr>
-          <w:rStyle w:val="StringTok"/>
-        </w:rPr>
-        <w:t xml:space="preserve"> </w:t>
-      </w:r>
-      <w:r>
-        <w:rPr>
-          <w:rStyle w:val="NormalTok"/>
-        </w:rPr>
-        <w:t>z.</w:t>
-      </w:r>
-      <w:r>
-        <w:rPr>
-          <w:rStyle w:val="NormalTok"/>
-        </w:rPr>
-        <w:t xml:space="preserve">age.midtesting </w:t>
-      </w:r>
-      <w:r>
-        <w:rPr>
-          <w:rStyle w:val="OperatorTok"/>
-        </w:rPr>
-        <w:t>+</w:t>
-      </w:r>
-      <w:r>
-        <w:rPr>
-          <w:rStyle w:val="StringTok"/>
-        </w:rPr>
-        <w:t xml:space="preserve"> </w:t>
-      </w:r>
-      <w:r>
-        <w:rPr>
-          <w:rStyle w:val="NormalTok"/>
-        </w:rPr>
-        <w:t xml:space="preserve">z.Trial_no </w:t>
-      </w:r>
-      <w:r>
-        <w:rPr>
-          <w:rStyle w:val="OperatorTok"/>
-        </w:rPr>
-        <w:t>+</w:t>
-      </w:r>
-      <w:r>
-        <w:rPr>
-          <w:rStyle w:val="StringTok"/>
-        </w:rPr>
-        <w:t xml:space="preserve"> </w:t>
-      </w:r>
-      <w:r>
-        <w:rPr>
-          <w:rStyle w:val="NormalTok"/>
-        </w:rPr>
-        <w:t>(</w:t>
-      </w:r>
-      <w:r>
-        <w:rPr>
-          <w:rStyle w:val="DecValTok"/>
-        </w:rPr>
-        <w:t>1</w:t>
-      </w:r>
-      <w:r>
-        <w:rPr>
-          <w:rStyle w:val="OperatorTok"/>
-        </w:rPr>
-        <w:t>|</w:t>
-      </w:r>
-      <w:r>
-        <w:rPr>
-          <w:rStyle w:val="NormalTok"/>
-        </w:rPr>
-        <w:t xml:space="preserve">ID) </w:t>
-      </w:r>
-      <w:r>
-        <w:rPr>
-          <w:rStyle w:val="OperatorTok"/>
-        </w:rPr>
-        <w:t>+</w:t>
-      </w:r>
-      <w:r>
-        <w:rPr>
-          <w:rStyle w:val="StringTok"/>
-        </w:rPr>
-        <w:t xml:space="preserve"> </w:t>
-      </w:r>
-      <w:r>
-        <w:rPr>
-          <w:rStyle w:val="NormalTok"/>
-        </w:rPr>
-        <w:t>(</w:t>
-      </w:r>
-      <w:r>
-        <w:rPr>
-          <w:rStyle w:val="DecValTok"/>
-        </w:rPr>
-        <w:t>0</w:t>
-      </w:r>
-      <w:r>
-        <w:rPr>
-          <w:rStyle w:val="OperatorTok"/>
-        </w:rPr>
-        <w:t>+</w:t>
-      </w:r>
-      <w:r>
-        <w:rPr>
-          <w:rStyle w:val="NormalTok"/>
-        </w:rPr>
-        <w:t>z.Trial_no</w:t>
-      </w:r>
-      <w:r>
-        <w:rPr>
-          <w:rStyle w:val="OperatorTok"/>
-        </w:rPr>
-        <w:t>|</w:t>
-      </w:r>
-      <w:r>
-        <w:rPr>
-          <w:rStyle w:val="NormalTok"/>
-        </w:rPr>
-        <w:t xml:space="preserve">ID), </w:t>
-      </w:r>
-      <w:r>
-        <w:rPr>
-          <w:rStyle w:val="DataTypeTok"/>
-        </w:rPr>
-        <w:t>data=</w:t>
-      </w:r>
-      <w:r>
-        <w:rPr>
-          <w:rStyle w:val="NormalTok"/>
-        </w:rPr>
-        <w:t xml:space="preserve">Tray.valid, </w:t>
-      </w:r>
-      <w:r>
-        <w:rPr>
-          <w:rStyle w:val="DataTypeTok"/>
-        </w:rPr>
-        <w:t>family =</w:t>
-      </w:r>
-      <w:r>
-        <w:rPr>
-          <w:rStyle w:val="NormalTok"/>
-        </w:rPr>
-        <w:t xml:space="preserve"> binomial, </w:t>
-      </w:r>
-      <w:r>
-        <w:rPr>
-          <w:rStyle w:val="DataTypeTok"/>
-        </w:rPr>
-        <w:t>control=</w:t>
-      </w:r>
-      <w:r>
-        <w:rPr>
-          <w:rStyle w:val="NormalTok"/>
-        </w:rPr>
-        <w:t>contr)</w:t>
-      </w:r>
-    </w:p>
-    <w:p>
-      <w:pPr>
-        <w:pStyle w:val="FirstParagraph"/>
-      </w:pPr>
-      <w:r>
-        <w:t>T</w:t>
-      </w:r>
-      <w:r>
-        <w:t>rial number and age can explain the data significan</w:t>
-      </w:r>
-      <w:r>
-        <w:t>tly better than a null model only containing an intercept, X2(2) = 54.276, p &lt; .001. If we specify the null model including trial number, we find that age does not improve model fit, X2(1) = 1.212, p = .271.</w:t>
+        <w:t>Trial number and age can explain the data significantly better than a null model only containing an intercept, X2(2) = 54.276, p &lt; .001. If we specify the null model including trial number, we find that age does not improve model fit, X2(1) = 1.212, p = .271.</w:t>
       </w:r>
     </w:p>
     <w:p>
@@ -3456,12 +3830,12 @@
       <w:pPr>
         <w:pStyle w:val="Heading2"/>
       </w:pPr>
-      <w:bookmarkStart w:id="19" w:name="model-assumptions"/>
+      <w:bookmarkStart w:id="20" w:name="model-assumptions"/>
       <w:r>
         <w:lastRenderedPageBreak/>
         <w:t>Model assumptions</w:t>
       </w:r>
-      <w:bookmarkEnd w:id="19"/>
+      <w:bookmarkEnd w:id="20"/>
     </w:p>
     <w:p>
       <w:pPr>
@@ -3533,28 +3907,16 @@
         <w:rPr>
           <w:rStyle w:val="VerbatimChar"/>
         </w:rPr>
-        <w:t>#</w:t>
+        <w:t xml:space="preserve">## z.age.midtesting       z.Trial_no </w:t>
+      </w:r>
+      <w:r>
+        <w:br/>
       </w:r>
       <w:r>
         <w:rPr>
           <w:rStyle w:val="VerbatimChar"/>
         </w:rPr>
-        <w:t xml:space="preserve"># z.age.midtesting       z.Trial_no </w:t>
-      </w:r>
-      <w:r>
-        <w:br/>
-      </w:r>
-      <w:r>
-        <w:rPr>
-          <w:rStyle w:val="VerbatimChar"/>
-        </w:rPr>
-        <w:t xml:space="preserve">##         1.000866  </w:t>
-      </w:r>
-      <w:r>
-        <w:rPr>
-          <w:rStyle w:val="VerbatimChar"/>
-        </w:rPr>
-        <w:t xml:space="preserve">       1.000866</w:t>
+        <w:t>##         1.000866         1.000866</w:t>
       </w:r>
     </w:p>
     <w:p>
@@ -3682,13 +4044,16 @@
         <w:rPr>
           <w:rStyle w:val="VerbatimChar"/>
         </w:rPr>
-        <w:t>## z.age.mi</w:t>
+        <w:t>## z.age.midtesting z.age.midtesting 0.0821568 0.06050037 0.1049546</w:t>
+      </w:r>
+      <w:r>
+        <w:br/>
       </w:r>
       <w:r>
         <w:rPr>
           <w:rStyle w:val="VerbatimChar"/>
         </w:rPr>
-        <w:t>dtesting z.age.midtesting 0.0821568 0.06050037 0.1049546</w:t>
+        <w:t>## z.Trial_no             z.Trial_no 0.7271453 0.70572490 0.7621157</w:t>
       </w:r>
       <w:r>
         <w:br/>
@@ -3697,7 +4062,7 @@
         <w:rPr>
           <w:rStyle w:val="VerbatimChar"/>
         </w:rPr>
-        <w:t>## z.Trial_no             z.Trial_no 0.7271453 0.70572490 0.7621157</w:t>
+        <w:t>## ID@(Intercept)     ID@(Intercept) 0.7872008 0.76733051 0.7984015</w:t>
       </w:r>
       <w:r>
         <w:br/>
@@ -3706,40 +4071,25 @@
         <w:rPr>
           <w:rStyle w:val="VerbatimChar"/>
         </w:rPr>
-        <w:t>## ID@(Intercept)     ID@(Intercept) 0.7872008 0.76733051 0.7984015</w:t>
-      </w:r>
-      <w:r>
-        <w:br/>
-      </w:r>
+        <w:t xml:space="preserve">## ID.1@z.Trial_no   </w:t>
+      </w:r>
+      <w:proofErr w:type="spellStart"/>
       <w:r>
         <w:rPr>
           <w:rStyle w:val="VerbatimChar"/>
         </w:rPr>
-        <w:t xml:space="preserve">## ID.1@z.Trial_no   </w:t>
-      </w:r>
-      <w:proofErr w:type="spellStart"/>
+        <w:t>ID.1@z.Trial_no</w:t>
+      </w:r>
+      <w:proofErr w:type="spellEnd"/>
       <w:r>
         <w:rPr>
           <w:rStyle w:val="VerbatimChar"/>
         </w:rPr>
-        <w:t>ID.1@z.Trial_no</w:t>
-      </w:r>
-      <w:proofErr w:type="spellEnd"/>
-      <w:r>
-        <w:rPr>
-          <w:rStyle w:val="VerbatimChar"/>
-        </w:rPr>
-        <w:t xml:space="preserve"> 0.7216677 0.68617314 0.732</w:t>
-      </w:r>
-      <w:r>
-        <w:rPr>
-          <w:rStyle w:val="VerbatimChar"/>
-        </w:rPr>
-        <w:t>7763</w:t>
-      </w:r>
-    </w:p>
-    <w:p>
-      <w:bookmarkStart w:id="20" w:name="box-change"/>
+        <w:t xml:space="preserve"> 0.7216677 0.68617314 0.7327763</w:t>
+      </w:r>
+    </w:p>
+    <w:p>
+      <w:bookmarkStart w:id="21" w:name="box-change"/>
     </w:p>
     <w:p>
       <w:pPr>
@@ -3749,20 +4099,17 @@
         <w:lastRenderedPageBreak/>
         <w:t>Box change</w:t>
       </w:r>
-      <w:bookmarkEnd w:id="20"/>
+      <w:bookmarkEnd w:id="21"/>
     </w:p>
     <w:p>
       <w:pPr>
         <w:pStyle w:val="Heading2"/>
       </w:pPr>
-      <w:bookmarkStart w:id="21" w:name="X5bcfc13edb3423e843930a902c40b366317ba77"/>
-      <w:r>
-        <w:t>P</w:t>
-      </w:r>
-      <w:r>
-        <w:t>roportion of correct trials out of all trials where a box change happened</w:t>
-      </w:r>
-      <w:bookmarkEnd w:id="21"/>
+      <w:bookmarkStart w:id="22" w:name="X5bcfc13edb3423e843930a902c40b366317ba77"/>
+      <w:r>
+        <w:t>Proportion of correct trials out of all trials where a box change happened</w:t>
+      </w:r>
+      <w:bookmarkEnd w:id="22"/>
     </w:p>
     <w:p>
       <w:pPr>
@@ -3826,10 +4173,7 @@
         <w:t>When children just experienced a change in boxes</w:t>
       </w:r>
       <w:r>
-        <w:t xml:space="preserve"> (i.e., the sticker was previously hidden in the yellow box and then it was hidden in the purple box, or vice versa</w:t>
-      </w:r>
-      <w:r>
-        <w:t xml:space="preserve">), children had on average </w:t>
+        <w:t xml:space="preserve"> (i.e., the sticker was previously hidden in the yellow box and then it was hidden in the purple box, or vice versa), children had on average </w:t>
       </w:r>
       <w:r>
         <w:rPr>
@@ -3851,13 +4195,7 @@
         <w:pStyle w:val="Heading2"/>
       </w:pPr>
       <w:r>
-        <w:t xml:space="preserve">Proportion of correct trials out of all trials where </w:t>
-      </w:r>
-      <w:r>
-        <w:t>no</w:t>
-      </w:r>
-      <w:r>
-        <w:t xml:space="preserve"> box change happened</w:t>
+        <w:t>Proportion of correct trials out of all trials where no box change happened</w:t>
       </w:r>
     </w:p>
     <w:p>
@@ -3953,13 +4291,7 @@
         <w:rPr>
           <w:b/>
         </w:rPr>
-        <w:t>success rate when there was no</w:t>
-      </w:r>
-      <w:r>
-        <w:rPr>
-          <w:b/>
-        </w:rPr>
-        <w:t xml:space="preserve"> box change was significantly higher compared to when there was a box change</w:t>
+        <w:t>success rate when there was no box change was significantly higher compared to when there was a box change</w:t>
       </w:r>
       <w:r>
         <w:t>, one-sided Wilcoxon test, V = 4467.5, p = .005.</w:t>
@@ -4021,24 +4353,21 @@
       <w:pPr>
         <w:pStyle w:val="Heading1"/>
       </w:pPr>
-      <w:bookmarkStart w:id="22" w:name="location-change"/>
+      <w:bookmarkStart w:id="23" w:name="location-change"/>
       <w:r>
         <w:t>Location change</w:t>
       </w:r>
-      <w:bookmarkEnd w:id="22"/>
+      <w:bookmarkEnd w:id="23"/>
     </w:p>
     <w:p>
       <w:pPr>
         <w:pStyle w:val="Heading2"/>
       </w:pPr>
-      <w:bookmarkStart w:id="23" w:name="Xf0b20e8854789e9dd649d244b3a7b7c436c6011"/>
-      <w:r>
-        <w:t>What was the proportion of correct trials</w:t>
-      </w:r>
-      <w:r>
-        <w:t xml:space="preserve"> out of all trials where a location change happened?</w:t>
-      </w:r>
-      <w:bookmarkEnd w:id="23"/>
+      <w:bookmarkStart w:id="24" w:name="Xf0b20e8854789e9dd649d244b3a7b7c436c6011"/>
+      <w:r>
+        <w:t>What was the proportion of correct trials out of all trials where a location change happened?</w:t>
+      </w:r>
+      <w:bookmarkEnd w:id="24"/>
     </w:p>
     <w:p>
       <w:pPr>
@@ -4125,13 +4454,7 @@
       </w:pPr>
       <w:r>
         <w:lastRenderedPageBreak/>
-        <w:t xml:space="preserve">What was the proportion of correct trials out of all trials where </w:t>
-      </w:r>
-      <w:r>
-        <w:t>no</w:t>
-      </w:r>
-      <w:r>
-        <w:t xml:space="preserve"> location change happened?</w:t>
+        <w:t>What was the proportion of correct trials out of all trials where no location change happened?</w:t>
       </w:r>
     </w:p>
     <w:p>
@@ -4222,13 +4545,7 @@
         <w:rPr>
           <w:b/>
         </w:rPr>
-        <w:t>success rate when there was</w:t>
-      </w:r>
-      <w:r>
-        <w:rPr>
-          <w:b/>
-        </w:rPr>
-        <w:t xml:space="preserve"> no location change was not higher compared to when there was a location change</w:t>
+        <w:t>success rate when there was no location change was not higher compared to when there was a location change</w:t>
       </w:r>
       <w:r>
         <w:t>, one-sided Wilcoxon test, V = 2479.5, p = .968. Note, however, that a two-sided test reached marginal significance (V = 2479.5, p = .064).</w:t>
@@ -4650,6 +4967,119 @@
         </w:tabs>
         <w:ind w:left="6240" w:hanging="480"/>
       </w:pPr>
+    </w:lvl>
+  </w:abstractNum>
+  <w:abstractNum w:abstractNumId="3" w15:restartNumberingAfterBreak="0">
+    <w:nsid w:val="49080A6E"/>
+    <w:multiLevelType w:val="hybridMultilevel"/>
+    <w:tmpl w:val="F5206DF0"/>
+    <w:lvl w:ilvl="0" w:tplc="4D1A648E">
+      <w:start w:val="6"/>
+      <w:numFmt w:val="bullet"/>
+      <w:lvlText w:val="-"/>
+      <w:lvlJc w:val="left"/>
+      <w:pPr>
+        <w:ind w:left="720" w:hanging="360"/>
+      </w:pPr>
+      <w:rPr>
+        <w:rFonts w:ascii="Cambria" w:eastAsiaTheme="minorHAnsi" w:hAnsi="Cambria" w:cstheme="minorBidi" w:hint="default"/>
+      </w:rPr>
+    </w:lvl>
+    <w:lvl w:ilvl="1" w:tplc="08090003">
+      <w:start w:val="1"/>
+      <w:numFmt w:val="bullet"/>
+      <w:lvlText w:val="o"/>
+      <w:lvlJc w:val="left"/>
+      <w:pPr>
+        <w:ind w:left="1440" w:hanging="360"/>
+      </w:pPr>
+      <w:rPr>
+        <w:rFonts w:ascii="Courier New" w:hAnsi="Courier New" w:cs="Courier New" w:hint="default"/>
+      </w:rPr>
+    </w:lvl>
+    <w:lvl w:ilvl="2" w:tplc="08090005" w:tentative="1">
+      <w:start w:val="1"/>
+      <w:numFmt w:val="bullet"/>
+      <w:lvlText w:val=""/>
+      <w:lvlJc w:val="left"/>
+      <w:pPr>
+        <w:ind w:left="2160" w:hanging="360"/>
+      </w:pPr>
+      <w:rPr>
+        <w:rFonts w:ascii="Wingdings" w:hAnsi="Wingdings" w:hint="default"/>
+      </w:rPr>
+    </w:lvl>
+    <w:lvl w:ilvl="3" w:tplc="08090001" w:tentative="1">
+      <w:start w:val="1"/>
+      <w:numFmt w:val="bullet"/>
+      <w:lvlText w:val=""/>
+      <w:lvlJc w:val="left"/>
+      <w:pPr>
+        <w:ind w:left="2880" w:hanging="360"/>
+      </w:pPr>
+      <w:rPr>
+        <w:rFonts w:ascii="Symbol" w:hAnsi="Symbol" w:hint="default"/>
+      </w:rPr>
+    </w:lvl>
+    <w:lvl w:ilvl="4" w:tplc="08090003" w:tentative="1">
+      <w:start w:val="1"/>
+      <w:numFmt w:val="bullet"/>
+      <w:lvlText w:val="o"/>
+      <w:lvlJc w:val="left"/>
+      <w:pPr>
+        <w:ind w:left="3600" w:hanging="360"/>
+      </w:pPr>
+      <w:rPr>
+        <w:rFonts w:ascii="Courier New" w:hAnsi="Courier New" w:cs="Courier New" w:hint="default"/>
+      </w:rPr>
+    </w:lvl>
+    <w:lvl w:ilvl="5" w:tplc="08090005" w:tentative="1">
+      <w:start w:val="1"/>
+      <w:numFmt w:val="bullet"/>
+      <w:lvlText w:val=""/>
+      <w:lvlJc w:val="left"/>
+      <w:pPr>
+        <w:ind w:left="4320" w:hanging="360"/>
+      </w:pPr>
+      <w:rPr>
+        <w:rFonts w:ascii="Wingdings" w:hAnsi="Wingdings" w:hint="default"/>
+      </w:rPr>
+    </w:lvl>
+    <w:lvl w:ilvl="6" w:tplc="08090001" w:tentative="1">
+      <w:start w:val="1"/>
+      <w:numFmt w:val="bullet"/>
+      <w:lvlText w:val=""/>
+      <w:lvlJc w:val="left"/>
+      <w:pPr>
+        <w:ind w:left="5040" w:hanging="360"/>
+      </w:pPr>
+      <w:rPr>
+        <w:rFonts w:ascii="Symbol" w:hAnsi="Symbol" w:hint="default"/>
+      </w:rPr>
+    </w:lvl>
+    <w:lvl w:ilvl="7" w:tplc="08090003" w:tentative="1">
+      <w:start w:val="1"/>
+      <w:numFmt w:val="bullet"/>
+      <w:lvlText w:val="o"/>
+      <w:lvlJc w:val="left"/>
+      <w:pPr>
+        <w:ind w:left="5760" w:hanging="360"/>
+      </w:pPr>
+      <w:rPr>
+        <w:rFonts w:ascii="Courier New" w:hAnsi="Courier New" w:cs="Courier New" w:hint="default"/>
+      </w:rPr>
+    </w:lvl>
+    <w:lvl w:ilvl="8" w:tplc="08090005" w:tentative="1">
+      <w:start w:val="1"/>
+      <w:numFmt w:val="bullet"/>
+      <w:lvlText w:val=""/>
+      <w:lvlJc w:val="left"/>
+      <w:pPr>
+        <w:ind w:left="6480" w:hanging="360"/>
+      </w:pPr>
+      <w:rPr>
+        <w:rFonts w:ascii="Wingdings" w:hAnsi="Wingdings" w:hint="default"/>
+      </w:rPr>
     </w:lvl>
   </w:abstractNum>
   <w:num w:numId="1">
@@ -4702,6 +5132,9 @@
   </w:num>
   <w:num w:numId="17">
     <w:abstractNumId w:val="0"/>
+  </w:num>
+  <w:num w:numId="18">
+    <w:abstractNumId w:val="3"/>
   </w:num>
 </w:numbering>
 </file>
@@ -4861,6 +5294,13 @@
     <w:lsdException w:name="Placeholder Text" w:semiHidden="1"/>
     <w:lsdException w:name="Light Shading"/>
     <w:lsdException w:name="Light List"/>
+    <w:lsdException w:name="Light Grid"/>
+    <w:lsdException w:name="Medium Shading 1"/>
+    <w:lsdException w:name="Medium Shading 2"/>
+    <w:lsdException w:name="Medium List 1"/>
+    <w:lsdException w:name="Medium List 2"/>
+    <w:lsdException w:name="Medium Grid 1"/>
+    <w:lsdException w:name="Medium Grid 2"/>
     <w:lsdException w:name="Medium Grid 3"/>
     <w:lsdException w:name="Dark List"/>
     <w:lsdException w:name="Colorful Shading"/>

</xml_diff>